<commit_message>
Closest zero-crossing device report on ZC step change
</commit_message>
<xml_diff>
--- a/Docs/Генератор.docx
+++ b/Docs/Генератор.docx
@@ -1,7 +1,176 @@
 
 <file path=word/document.xml><?xml version="1.0" encoding="utf-8"?>
-<w:document xmlns:wpc="http://schemas.microsoft.com/office/word/2010/wordprocessingCanvas" xmlns:mc="http://schemas.openxmlformats.org/markup-compatibility/2006" xmlns:o="urn:schemas-microsoft-com:office:office" xmlns:r="http://schemas.openxmlformats.org/officeDocument/2006/relationships" xmlns:m="http://schemas.openxmlformats.org/officeDocument/2006/math" xmlns:v="urn:schemas-microsoft-com:vml" xmlns:wp14="http://schemas.microsoft.com/office/word/2010/wordprocessingDrawing" xmlns:wp="http://schemas.openxmlformats.org/drawingml/2006/wordprocessingDrawing" xmlns:w10="urn:schemas-microsoft-com:office:word" xmlns:w="http://schemas.openxmlformats.org/wordprocessingml/2006/main" xmlns:w14="http://schemas.microsoft.com/office/word/2010/wordml" xmlns:w15="http://schemas.microsoft.com/office/word/2012/wordml" xmlns:wpg="http://schemas.microsoft.com/office/word/2010/wordprocessingGroup" xmlns:wpi="http://schemas.microsoft.com/office/word/2010/wordprocessingInk" xmlns:wne="http://schemas.microsoft.com/office/word/2006/wordml" xmlns:wps="http://schemas.microsoft.com/office/word/2010/wordprocessingShape" mc:Ignorable="w14 w15 wp14">
+<w:document xmlns:wpc="http://schemas.microsoft.com/office/word/2010/wordprocessingCanvas" xmlns:cx="http://schemas.microsoft.com/office/drawing/2014/chartex" xmlns:cx1="http://schemas.microsoft.com/office/drawing/2015/9/8/chartex" xmlns:cx2="http://schemas.microsoft.com/office/drawing/2015/10/21/chartex" xmlns:cx3="http://schemas.microsoft.com/office/drawing/2016/5/9/chartex" xmlns:cx4="http://schemas.microsoft.com/office/drawing/2016/5/10/chartex" xmlns:cx5="http://schemas.microsoft.com/office/drawing/2016/5/11/chartex" xmlns:cx6="http://schemas.microsoft.com/office/drawing/2016/5/12/chartex" xmlns:cx7="http://schemas.microsoft.com/office/drawing/2016/5/13/chartex" xmlns:cx8="http://schemas.microsoft.com/office/drawing/2016/5/14/chartex" xmlns:mc="http://schemas.openxmlformats.org/markup-compatibility/2006" xmlns:aink="http://schemas.microsoft.com/office/drawing/2016/ink" xmlns:am3d="http://schemas.microsoft.com/office/drawing/2017/model3d" xmlns:o="urn:schemas-microsoft-com:office:office" xmlns:r="http://schemas.openxmlformats.org/officeDocument/2006/relationships" xmlns:m="http://schemas.openxmlformats.org/officeDocument/2006/math" xmlns:v="urn:schemas-microsoft-com:vml" xmlns:wp14="http://schemas.microsoft.com/office/word/2010/wordprocessingDrawing" xmlns:wp="http://schemas.openxmlformats.org/drawingml/2006/wordprocessingDrawing" xmlns:w10="urn:schemas-microsoft-com:office:word" xmlns:w="http://schemas.openxmlformats.org/wordprocessingml/2006/main" xmlns:w14="http://schemas.microsoft.com/office/word/2010/wordml" xmlns:w15="http://schemas.microsoft.com/office/word/2012/wordml" xmlns:w16cid="http://schemas.microsoft.com/office/word/2016/wordml/cid" xmlns:w16se="http://schemas.microsoft.com/office/word/2015/wordml/symex" xmlns:wpg="http://schemas.microsoft.com/office/word/2010/wordprocessingGroup" xmlns:wpi="http://schemas.microsoft.com/office/word/2010/wordprocessingInk" xmlns:wne="http://schemas.microsoft.com/office/word/2006/wordml" xmlns:wps="http://schemas.microsoft.com/office/word/2010/wordprocessingShape" mc:Ignorable="w14 w15 w16se w16cid wp14">
   <w:body>
+    <w:p>
+      <w:pPr>
+        <w:rPr>
+          <w:rFonts w:eastAsiaTheme="minorEastAsia"/>
+        </w:rPr>
+      </w:pPr>
+      <m:oMath>
+        <m:r>
+          <w:rPr>
+            <w:rFonts w:ascii="Cambria Math" w:eastAsiaTheme="minorEastAsia" w:hAnsi="Cambria Math"/>
+          </w:rPr>
+          <m:t>(</m:t>
+        </m:r>
+        <m:sSub>
+          <m:sSubPr>
+            <m:ctrlPr>
+              <w:rPr>
+                <w:rFonts w:ascii="Cambria Math" w:eastAsiaTheme="minorEastAsia" w:hAnsi="Cambria Math"/>
+                <w:i/>
+                <w:lang w:val="en-US"/>
+              </w:rPr>
+            </m:ctrlPr>
+          </m:sSubPr>
+          <m:e>
+            <m:r>
+              <w:rPr>
+                <w:rFonts w:ascii="Cambria Math" w:eastAsiaTheme="minorEastAsia" w:hAnsi="Cambria Math"/>
+                <w:lang w:val="en-US"/>
+              </w:rPr>
+              <m:t>V</m:t>
+            </m:r>
+          </m:e>
+          <m:sub>
+            <m:r>
+              <w:rPr>
+                <w:rFonts w:ascii="Cambria Math" w:eastAsiaTheme="minorEastAsia" w:hAnsi="Cambria Math"/>
+                <w:lang w:val="en-US"/>
+              </w:rPr>
+              <m:t>d</m:t>
+            </m:r>
+          </m:sub>
+        </m:sSub>
+        <m:r>
+          <w:rPr>
+            <w:rFonts w:ascii="Cambria Math" w:eastAsiaTheme="minorEastAsia" w:hAnsi="Cambria Math"/>
+          </w:rPr>
+          <m:t>;</m:t>
+        </m:r>
+        <m:sSub>
+          <m:sSubPr>
+            <m:ctrlPr>
+              <w:rPr>
+                <w:rFonts w:ascii="Cambria Math" w:eastAsiaTheme="minorEastAsia" w:hAnsi="Cambria Math"/>
+                <w:i/>
+                <w:lang w:val="en-US"/>
+              </w:rPr>
+            </m:ctrlPr>
+          </m:sSubPr>
+          <m:e>
+            <m:r>
+              <w:rPr>
+                <w:rFonts w:ascii="Cambria Math" w:eastAsiaTheme="minorEastAsia" w:hAnsi="Cambria Math"/>
+                <w:lang w:val="en-US"/>
+              </w:rPr>
+              <m:t>V</m:t>
+            </m:r>
+          </m:e>
+          <m:sub>
+            <m:r>
+              <w:rPr>
+                <w:rFonts w:ascii="Cambria Math" w:eastAsiaTheme="minorEastAsia" w:hAnsi="Cambria Math"/>
+                <w:lang w:val="en-US"/>
+              </w:rPr>
+              <m:t>q</m:t>
+            </m:r>
+          </m:sub>
+        </m:sSub>
+        <m:r>
+          <w:rPr>
+            <w:rFonts w:ascii="Cambria Math" w:eastAsiaTheme="minorEastAsia" w:hAnsi="Cambria Math"/>
+          </w:rPr>
+          <m:t>)</m:t>
+        </m:r>
+      </m:oMath>
+      <w:r>
+        <w:rPr>
+          <w:rFonts w:eastAsiaTheme="minorEastAsia"/>
+        </w:rPr>
+        <w:t xml:space="preserve"> </w:t>
+      </w:r>
+      <w:r>
+        <w:rPr>
+          <w:rFonts w:eastAsiaTheme="minorEastAsia"/>
+        </w:rPr>
+        <w:t xml:space="preserve">через </w:t>
+      </w:r>
+      <m:oMath>
+        <m:r>
+          <w:rPr>
+            <w:rFonts w:ascii="Cambria Math" w:eastAsiaTheme="minorEastAsia" w:hAnsi="Cambria Math"/>
+          </w:rPr>
+          <m:t>(</m:t>
+        </m:r>
+        <m:sSub>
+          <m:sSubPr>
+            <m:ctrlPr>
+              <w:rPr>
+                <w:rFonts w:ascii="Cambria Math" w:eastAsiaTheme="minorEastAsia" w:hAnsi="Cambria Math"/>
+                <w:i/>
+              </w:rPr>
+            </m:ctrlPr>
+          </m:sSubPr>
+          <m:e>
+            <m:r>
+              <w:rPr>
+                <w:rFonts w:ascii="Cambria Math" w:eastAsiaTheme="minorEastAsia" w:hAnsi="Cambria Math"/>
+              </w:rPr>
+              <m:t>V</m:t>
+            </m:r>
+          </m:e>
+          <m:sub>
+            <m:r>
+              <w:rPr>
+                <w:rFonts w:ascii="Cambria Math" w:eastAsiaTheme="minorEastAsia" w:hAnsi="Cambria Math"/>
+              </w:rPr>
+              <m:t>re</m:t>
+            </m:r>
+          </m:sub>
+        </m:sSub>
+        <m:r>
+          <w:rPr>
+            <w:rFonts w:ascii="Cambria Math" w:eastAsiaTheme="minorEastAsia" w:hAnsi="Cambria Math"/>
+          </w:rPr>
+          <m:t>;</m:t>
+        </m:r>
+        <m:sSub>
+          <m:sSubPr>
+            <m:ctrlPr>
+              <w:rPr>
+                <w:rFonts w:ascii="Cambria Math" w:eastAsiaTheme="minorEastAsia" w:hAnsi="Cambria Math"/>
+                <w:i/>
+              </w:rPr>
+            </m:ctrlPr>
+          </m:sSubPr>
+          <m:e>
+            <m:r>
+              <w:rPr>
+                <w:rFonts w:ascii="Cambria Math" w:eastAsiaTheme="minorEastAsia" w:hAnsi="Cambria Math"/>
+              </w:rPr>
+              <m:t>V</m:t>
+            </m:r>
+          </m:e>
+          <m:sub>
+            <m:r>
+              <w:rPr>
+                <w:rFonts w:ascii="Cambria Math" w:eastAsiaTheme="minorEastAsia" w:hAnsi="Cambria Math"/>
+              </w:rPr>
+              <m:t>im</m:t>
+            </m:r>
+          </m:sub>
+        </m:sSub>
+        <m:r>
+          <w:rPr>
+            <w:rFonts w:ascii="Cambria Math" w:eastAsiaTheme="minorEastAsia" w:hAnsi="Cambria Math"/>
+          </w:rPr>
+          <m:t>)</m:t>
+        </m:r>
+      </m:oMath>
+    </w:p>
     <w:p>
       <w:pPr>
         <w:rPr>
@@ -9,6 +178,520 @@
           <w:lang w:val="en-US"/>
         </w:rPr>
       </w:pPr>
+      <m:oMathPara>
+        <m:oMath>
+          <m:eqArr>
+            <m:eqArrPr>
+              <m:ctrlPr>
+                <w:rPr>
+                  <w:rFonts w:ascii="Cambria Math" w:eastAsiaTheme="minorEastAsia" w:hAnsi="Cambria Math"/>
+                  <w:i/>
+                </w:rPr>
+              </m:ctrlPr>
+            </m:eqArrPr>
+            <m:e>
+              <m:sSub>
+                <m:sSubPr>
+                  <m:ctrlPr>
+                    <w:rPr>
+                      <w:rFonts w:ascii="Cambria Math" w:eastAsiaTheme="minorEastAsia" w:hAnsi="Cambria Math"/>
+                      <w:i/>
+                      <w:lang w:val="en-US"/>
+                    </w:rPr>
+                  </m:ctrlPr>
+                </m:sSubPr>
+                <m:e>
+                  <m:r>
+                    <w:rPr>
+                      <w:rFonts w:ascii="Cambria Math" w:eastAsiaTheme="minorEastAsia" w:hAnsi="Cambria Math"/>
+                      <w:lang w:val="en-US"/>
+                    </w:rPr>
+                    <m:t>V</m:t>
+                  </m:r>
+                  <m:ctrlPr>
+                    <w:rPr>
+                      <w:rFonts w:ascii="Cambria Math" w:eastAsiaTheme="minorEastAsia" w:hAnsi="Cambria Math"/>
+                      <w:i/>
+                    </w:rPr>
+                  </m:ctrlPr>
+                </m:e>
+                <m:sub>
+                  <m:r>
+                    <w:rPr>
+                      <w:rFonts w:ascii="Cambria Math" w:eastAsiaTheme="minorEastAsia" w:hAnsi="Cambria Math"/>
+                      <w:lang w:val="en-US"/>
+                    </w:rPr>
+                    <m:t>d</m:t>
+                  </m:r>
+                </m:sub>
+              </m:sSub>
+              <m:r>
+                <w:rPr>
+                  <w:rFonts w:ascii="Cambria Math" w:eastAsiaTheme="minorEastAsia" w:hAnsi="Cambria Math"/>
+                  <w:lang w:val="en-US"/>
+                </w:rPr>
+                <m:t>&amp;=-&amp;</m:t>
+              </m:r>
+              <m:sSub>
+                <m:sSubPr>
+                  <m:ctrlPr>
+                    <w:rPr>
+                      <w:rFonts w:ascii="Cambria Math" w:eastAsiaTheme="minorEastAsia" w:hAnsi="Cambria Math"/>
+                      <w:i/>
+                      <w:lang w:val="en-US"/>
+                    </w:rPr>
+                  </m:ctrlPr>
+                </m:sSubPr>
+                <m:e>
+                  <m:r>
+                    <w:rPr>
+                      <w:rFonts w:ascii="Cambria Math" w:eastAsiaTheme="minorEastAsia" w:hAnsi="Cambria Math"/>
+                      <w:lang w:val="en-US"/>
+                    </w:rPr>
+                    <m:t>V</m:t>
+                  </m:r>
+                </m:e>
+                <m:sub>
+                  <m:r>
+                    <w:rPr>
+                      <w:rFonts w:ascii="Cambria Math" w:eastAsiaTheme="minorEastAsia" w:hAnsi="Cambria Math"/>
+                      <w:lang w:val="en-US"/>
+                    </w:rPr>
+                    <m:t>re</m:t>
+                  </m:r>
+                </m:sub>
+              </m:sSub>
+              <m:func>
+                <m:funcPr>
+                  <m:ctrlPr>
+                    <w:rPr>
+                      <w:rFonts w:ascii="Cambria Math" w:eastAsiaTheme="minorEastAsia" w:hAnsi="Cambria Math"/>
+                      <w:lang w:val="en-US"/>
+                    </w:rPr>
+                  </m:ctrlPr>
+                </m:funcPr>
+                <m:fName>
+                  <m:r>
+                    <m:rPr>
+                      <m:sty m:val="p"/>
+                    </m:rPr>
+                    <w:rPr>
+                      <w:rFonts w:ascii="Cambria Math" w:eastAsiaTheme="minorEastAsia" w:hAnsi="Cambria Math"/>
+                      <w:lang w:val="en-US"/>
+                    </w:rPr>
+                    <m:t>sin</m:t>
+                  </m:r>
+                </m:fName>
+                <m:e>
+                  <m:d>
+                    <m:dPr>
+                      <m:ctrlPr>
+                        <w:rPr>
+                          <w:rFonts w:ascii="Cambria Math" w:eastAsiaTheme="minorEastAsia" w:hAnsi="Cambria Math"/>
+                          <w:i/>
+                          <w:lang w:val="en-US"/>
+                        </w:rPr>
+                      </m:ctrlPr>
+                    </m:dPr>
+                    <m:e>
+                      <m:sSub>
+                        <m:sSubPr>
+                          <m:ctrlPr>
+                            <w:rPr>
+                              <w:rFonts w:ascii="Cambria Math" w:eastAsiaTheme="minorEastAsia" w:hAnsi="Cambria Math"/>
+                              <w:i/>
+                              <w:lang w:val="en-US"/>
+                            </w:rPr>
+                          </m:ctrlPr>
+                        </m:sSubPr>
+                        <m:e>
+                          <m:r>
+                            <w:rPr>
+                              <w:rFonts w:ascii="Cambria Math" w:eastAsiaTheme="minorEastAsia" w:hAnsi="Cambria Math"/>
+                              <w:lang w:val="en-US"/>
+                            </w:rPr>
+                            <m:t>δ</m:t>
+                          </m:r>
+                        </m:e>
+                        <m:sub>
+                          <m:r>
+                            <w:rPr>
+                              <w:rFonts w:ascii="Cambria Math" w:eastAsiaTheme="minorEastAsia" w:hAnsi="Cambria Math"/>
+                              <w:lang w:val="en-US"/>
+                            </w:rPr>
+                            <m:t>g</m:t>
+                          </m:r>
+                        </m:sub>
+                      </m:sSub>
+                    </m:e>
+                  </m:d>
+                </m:e>
+              </m:func>
+              <m:r>
+                <w:rPr>
+                  <w:rFonts w:ascii="Cambria Math" w:eastAsiaTheme="minorEastAsia" w:hAnsi="Cambria Math"/>
+                  <w:lang w:val="en-US"/>
+                </w:rPr>
+                <m:t>+&amp;</m:t>
+              </m:r>
+              <m:sSub>
+                <m:sSubPr>
+                  <m:ctrlPr>
+                    <w:rPr>
+                      <w:rFonts w:ascii="Cambria Math" w:eastAsiaTheme="minorEastAsia" w:hAnsi="Cambria Math"/>
+                      <w:i/>
+                      <w:lang w:val="en-US"/>
+                    </w:rPr>
+                  </m:ctrlPr>
+                </m:sSubPr>
+                <m:e>
+                  <m:r>
+                    <w:rPr>
+                      <w:rFonts w:ascii="Cambria Math" w:eastAsiaTheme="minorEastAsia" w:hAnsi="Cambria Math"/>
+                      <w:lang w:val="en-US"/>
+                    </w:rPr>
+                    <m:t>V</m:t>
+                  </m:r>
+                </m:e>
+                <m:sub>
+                  <m:r>
+                    <w:rPr>
+                      <w:rFonts w:ascii="Cambria Math" w:eastAsiaTheme="minorEastAsia" w:hAnsi="Cambria Math"/>
+                      <w:lang w:val="en-US"/>
+                    </w:rPr>
+                    <m:t>im</m:t>
+                  </m:r>
+                </m:sub>
+              </m:sSub>
+              <m:func>
+                <m:funcPr>
+                  <m:ctrlPr>
+                    <w:rPr>
+                      <w:rFonts w:ascii="Cambria Math" w:eastAsiaTheme="minorEastAsia" w:hAnsi="Cambria Math"/>
+                      <w:lang w:val="en-US"/>
+                    </w:rPr>
+                  </m:ctrlPr>
+                </m:funcPr>
+                <m:fName>
+                  <m:r>
+                    <m:rPr>
+                      <m:sty m:val="p"/>
+                    </m:rPr>
+                    <w:rPr>
+                      <w:rFonts w:ascii="Cambria Math" w:eastAsiaTheme="minorEastAsia" w:hAnsi="Cambria Math"/>
+                      <w:lang w:val="en-US"/>
+                    </w:rPr>
+                    <m:t>cos</m:t>
+                  </m:r>
+                </m:fName>
+                <m:e>
+                  <m:d>
+                    <m:dPr>
+                      <m:ctrlPr>
+                        <w:rPr>
+                          <w:rFonts w:ascii="Cambria Math" w:eastAsiaTheme="minorEastAsia" w:hAnsi="Cambria Math"/>
+                          <w:i/>
+                          <w:lang w:val="en-US"/>
+                        </w:rPr>
+                      </m:ctrlPr>
+                    </m:dPr>
+                    <m:e>
+                      <m:sSub>
+                        <m:sSubPr>
+                          <m:ctrlPr>
+                            <w:rPr>
+                              <w:rFonts w:ascii="Cambria Math" w:eastAsiaTheme="minorEastAsia" w:hAnsi="Cambria Math"/>
+                              <w:i/>
+                              <w:lang w:val="en-US"/>
+                            </w:rPr>
+                          </m:ctrlPr>
+                        </m:sSubPr>
+                        <m:e>
+                          <m:r>
+                            <w:rPr>
+                              <w:rFonts w:ascii="Cambria Math" w:eastAsiaTheme="minorEastAsia" w:hAnsi="Cambria Math"/>
+                              <w:lang w:val="en-US"/>
+                            </w:rPr>
+                            <m:t>δ</m:t>
+                          </m:r>
+                        </m:e>
+                        <m:sub>
+                          <m:r>
+                            <w:rPr>
+                              <w:rFonts w:ascii="Cambria Math" w:eastAsiaTheme="minorEastAsia" w:hAnsi="Cambria Math"/>
+                              <w:lang w:val="en-US"/>
+                            </w:rPr>
+                            <m:t>g</m:t>
+                          </m:r>
+                        </m:sub>
+                      </m:sSub>
+                    </m:e>
+                  </m:d>
+                </m:e>
+              </m:func>
+              <m:ctrlPr>
+                <w:rPr>
+                  <w:rFonts w:ascii="Cambria Math" w:eastAsiaTheme="minorEastAsia" w:hAnsi="Cambria Math"/>
+                  <w:i/>
+                  <w:lang w:val="en-US"/>
+                </w:rPr>
+              </m:ctrlPr>
+            </m:e>
+            <m:e>
+              <m:sSub>
+                <m:sSubPr>
+                  <m:ctrlPr>
+                    <w:rPr>
+                      <w:rFonts w:ascii="Cambria Math" w:eastAsiaTheme="minorEastAsia" w:hAnsi="Cambria Math"/>
+                      <w:i/>
+                      <w:lang w:val="en-US"/>
+                    </w:rPr>
+                  </m:ctrlPr>
+                </m:sSubPr>
+                <m:e>
+                  <m:r>
+                    <w:rPr>
+                      <w:rFonts w:ascii="Cambria Math" w:eastAsiaTheme="minorEastAsia" w:hAnsi="Cambria Math"/>
+                      <w:lang w:val="en-US"/>
+                    </w:rPr>
+                    <m:t>V</m:t>
+                  </m:r>
+                </m:e>
+                <m:sub>
+                  <m:r>
+                    <w:rPr>
+                      <w:rFonts w:ascii="Cambria Math" w:eastAsiaTheme="minorEastAsia" w:hAnsi="Cambria Math"/>
+                      <w:lang w:val="en-US"/>
+                    </w:rPr>
+                    <m:t>q</m:t>
+                  </m:r>
+                </m:sub>
+              </m:sSub>
+              <m:r>
+                <w:rPr>
+                  <w:rFonts w:ascii="Cambria Math" w:eastAsiaTheme="minorEastAsia" w:hAnsi="Cambria Math"/>
+                  <w:lang w:val="en-US"/>
+                </w:rPr>
+                <m:t>&amp;=&amp;</m:t>
+              </m:r>
+              <m:sSub>
+                <m:sSubPr>
+                  <m:ctrlPr>
+                    <w:rPr>
+                      <w:rFonts w:ascii="Cambria Math" w:eastAsiaTheme="minorEastAsia" w:hAnsi="Cambria Math"/>
+                      <w:i/>
+                      <w:lang w:val="en-US"/>
+                    </w:rPr>
+                  </m:ctrlPr>
+                </m:sSubPr>
+                <m:e>
+                  <m:r>
+                    <w:rPr>
+                      <w:rFonts w:ascii="Cambria Math" w:eastAsiaTheme="minorEastAsia" w:hAnsi="Cambria Math"/>
+                      <w:lang w:val="en-US"/>
+                    </w:rPr>
+                    <m:t>V</m:t>
+                  </m:r>
+                </m:e>
+                <m:sub>
+                  <m:r>
+                    <w:rPr>
+                      <w:rFonts w:ascii="Cambria Math" w:eastAsiaTheme="minorEastAsia" w:hAnsi="Cambria Math"/>
+                      <w:lang w:val="en-US"/>
+                    </w:rPr>
+                    <m:t>re</m:t>
+                  </m:r>
+                </m:sub>
+              </m:sSub>
+              <m:func>
+                <m:funcPr>
+                  <m:ctrlPr>
+                    <w:rPr>
+                      <w:rFonts w:ascii="Cambria Math" w:eastAsiaTheme="minorEastAsia" w:hAnsi="Cambria Math"/>
+                      <w:lang w:val="en-US"/>
+                    </w:rPr>
+                  </m:ctrlPr>
+                </m:funcPr>
+                <m:fName>
+                  <m:r>
+                    <m:rPr>
+                      <m:sty m:val="p"/>
+                    </m:rPr>
+                    <w:rPr>
+                      <w:rFonts w:ascii="Cambria Math" w:eastAsiaTheme="minorEastAsia" w:hAnsi="Cambria Math"/>
+                      <w:lang w:val="en-US"/>
+                    </w:rPr>
+                    <m:t>cos</m:t>
+                  </m:r>
+                </m:fName>
+                <m:e>
+                  <m:d>
+                    <m:dPr>
+                      <m:ctrlPr>
+                        <w:rPr>
+                          <w:rFonts w:ascii="Cambria Math" w:eastAsiaTheme="minorEastAsia" w:hAnsi="Cambria Math"/>
+                          <w:i/>
+                          <w:lang w:val="en-US"/>
+                        </w:rPr>
+                      </m:ctrlPr>
+                    </m:dPr>
+                    <m:e>
+                      <m:sSub>
+                        <m:sSubPr>
+                          <m:ctrlPr>
+                            <w:rPr>
+                              <w:rFonts w:ascii="Cambria Math" w:eastAsiaTheme="minorEastAsia" w:hAnsi="Cambria Math"/>
+                              <w:i/>
+                              <w:lang w:val="en-US"/>
+                            </w:rPr>
+                          </m:ctrlPr>
+                        </m:sSubPr>
+                        <m:e>
+                          <m:r>
+                            <w:rPr>
+                              <w:rFonts w:ascii="Cambria Math" w:eastAsiaTheme="minorEastAsia" w:hAnsi="Cambria Math"/>
+                              <w:lang w:val="en-US"/>
+                            </w:rPr>
+                            <m:t>δ</m:t>
+                          </m:r>
+                        </m:e>
+                        <m:sub>
+                          <m:r>
+                            <w:rPr>
+                              <w:rFonts w:ascii="Cambria Math" w:eastAsiaTheme="minorEastAsia" w:hAnsi="Cambria Math"/>
+                              <w:lang w:val="en-US"/>
+                            </w:rPr>
+                            <m:t>g</m:t>
+                          </m:r>
+                        </m:sub>
+                      </m:sSub>
+                    </m:e>
+                  </m:d>
+                </m:e>
+              </m:func>
+              <m:r>
+                <w:rPr>
+                  <w:rFonts w:ascii="Cambria Math" w:eastAsiaTheme="minorEastAsia" w:hAnsi="Cambria Math"/>
+                  <w:lang w:val="en-US"/>
+                </w:rPr>
+                <m:t>+&amp;</m:t>
+              </m:r>
+              <m:sSub>
+                <m:sSubPr>
+                  <m:ctrlPr>
+                    <w:rPr>
+                      <w:rFonts w:ascii="Cambria Math" w:eastAsiaTheme="minorEastAsia" w:hAnsi="Cambria Math"/>
+                      <w:i/>
+                      <w:lang w:val="en-US"/>
+                    </w:rPr>
+                  </m:ctrlPr>
+                </m:sSubPr>
+                <m:e>
+                  <m:r>
+                    <w:rPr>
+                      <w:rFonts w:ascii="Cambria Math" w:eastAsiaTheme="minorEastAsia" w:hAnsi="Cambria Math"/>
+                      <w:lang w:val="en-US"/>
+                    </w:rPr>
+                    <m:t>V</m:t>
+                  </m:r>
+                </m:e>
+                <m:sub>
+                  <m:r>
+                    <w:rPr>
+                      <w:rFonts w:ascii="Cambria Math" w:eastAsiaTheme="minorEastAsia" w:hAnsi="Cambria Math"/>
+                      <w:lang w:val="en-US"/>
+                    </w:rPr>
+                    <m:t>im</m:t>
+                  </m:r>
+                </m:sub>
+              </m:sSub>
+              <m:func>
+                <m:funcPr>
+                  <m:ctrlPr>
+                    <w:rPr>
+                      <w:rFonts w:ascii="Cambria Math" w:eastAsiaTheme="minorEastAsia" w:hAnsi="Cambria Math"/>
+                      <w:lang w:val="en-US"/>
+                    </w:rPr>
+                  </m:ctrlPr>
+                </m:funcPr>
+                <m:fName>
+                  <m:r>
+                    <m:rPr>
+                      <m:sty m:val="p"/>
+                    </m:rPr>
+                    <w:rPr>
+                      <w:rFonts w:ascii="Cambria Math" w:eastAsiaTheme="minorEastAsia" w:hAnsi="Cambria Math"/>
+                      <w:lang w:val="en-US"/>
+                    </w:rPr>
+                    <m:t>sin</m:t>
+                  </m:r>
+                </m:fName>
+                <m:e>
+                  <m:d>
+                    <m:dPr>
+                      <m:ctrlPr>
+                        <w:rPr>
+                          <w:rFonts w:ascii="Cambria Math" w:eastAsiaTheme="minorEastAsia" w:hAnsi="Cambria Math"/>
+                          <w:i/>
+                          <w:lang w:val="en-US"/>
+                        </w:rPr>
+                      </m:ctrlPr>
+                    </m:dPr>
+                    <m:e>
+                      <m:sSub>
+                        <m:sSubPr>
+                          <m:ctrlPr>
+                            <w:rPr>
+                              <w:rFonts w:ascii="Cambria Math" w:eastAsiaTheme="minorEastAsia" w:hAnsi="Cambria Math"/>
+                              <w:i/>
+                              <w:lang w:val="en-US"/>
+                            </w:rPr>
+                          </m:ctrlPr>
+                        </m:sSubPr>
+                        <m:e>
+                          <m:r>
+                            <w:rPr>
+                              <w:rFonts w:ascii="Cambria Math" w:eastAsiaTheme="minorEastAsia" w:hAnsi="Cambria Math"/>
+                              <w:lang w:val="en-US"/>
+                            </w:rPr>
+                            <m:t>δ</m:t>
+                          </m:r>
+                        </m:e>
+                        <m:sub>
+                          <m:r>
+                            <w:rPr>
+                              <w:rFonts w:ascii="Cambria Math" w:eastAsiaTheme="minorEastAsia" w:hAnsi="Cambria Math"/>
+                              <w:lang w:val="en-US"/>
+                            </w:rPr>
+                            <m:t>g</m:t>
+                          </m:r>
+                        </m:sub>
+                      </m:sSub>
+                    </m:e>
+                  </m:d>
+                </m:e>
+              </m:func>
+              <m:ctrlPr>
+                <w:rPr>
+                  <w:rFonts w:ascii="Cambria Math" w:eastAsiaTheme="minorEastAsia" w:hAnsi="Cambria Math"/>
+                  <w:i/>
+                  <w:lang w:val="en-US"/>
+                </w:rPr>
+              </m:ctrlPr>
+            </m:e>
+          </m:eqArr>
+        </m:oMath>
+      </m:oMathPara>
+    </w:p>
+    <w:p>
+      <w:pPr>
+        <w:rPr>
+          <w:rFonts w:eastAsiaTheme="minorEastAsia"/>
+          <w:lang w:val="en-US"/>
+        </w:rPr>
+      </w:pPr>
+      <w:bookmarkStart w:id="0" w:name="_GoBack"/>
+      <w:bookmarkEnd w:id="0"/>
       <w:r>
         <w:rPr>
           <w:rFonts w:eastAsiaTheme="minorEastAsia"/>
@@ -15523,8 +16206,6 @@
         </w:rPr>
         <w:t xml:space="preserve"> очищается от константы.</w:t>
       </w:r>
-      <w:bookmarkStart w:id="0" w:name="_GoBack"/>
-      <w:bookmarkEnd w:id="0"/>
     </w:p>
     <w:sectPr>
       <w:pgSz w:w="11906" w:h="16838"/>
@@ -15537,7 +16218,7 @@
 </file>
 
 <file path=word/styles.xml><?xml version="1.0" encoding="utf-8"?>
-<w:styles xmlns:mc="http://schemas.openxmlformats.org/markup-compatibility/2006" xmlns:r="http://schemas.openxmlformats.org/officeDocument/2006/relationships" xmlns:w="http://schemas.openxmlformats.org/wordprocessingml/2006/main" xmlns:w14="http://schemas.microsoft.com/office/word/2010/wordml" xmlns:w15="http://schemas.microsoft.com/office/word/2012/wordml" mc:Ignorable="w14 w15">
+<w:styles xmlns:mc="http://schemas.openxmlformats.org/markup-compatibility/2006" xmlns:r="http://schemas.openxmlformats.org/officeDocument/2006/relationships" xmlns:w="http://schemas.openxmlformats.org/wordprocessingml/2006/main" xmlns:w14="http://schemas.microsoft.com/office/word/2010/wordml" xmlns:w15="http://schemas.microsoft.com/office/word/2012/wordml" xmlns:w16cid="http://schemas.microsoft.com/office/word/2016/wordml/cid" xmlns:w16se="http://schemas.microsoft.com/office/word/2015/wordml/symex" mc:Ignorable="w14 w15 w16se w16cid">
   <w:docDefaults>
     <w:rPrDefault>
       <w:rPr>
@@ -15553,7 +16234,7 @@
       </w:pPr>
     </w:pPrDefault>
   </w:docDefaults>
-  <w:latentStyles w:defLockedState="0" w:defUIPriority="99" w:defSemiHidden="0" w:defUnhideWhenUsed="0" w:defQFormat="0" w:count="371">
+  <w:latentStyles w:defLockedState="0" w:defUIPriority="99" w:defSemiHidden="0" w:defUnhideWhenUsed="0" w:defQFormat="0" w:count="376">
     <w:lsdException w:name="Normal" w:uiPriority="0" w:qFormat="1"/>
     <w:lsdException w:name="heading 1" w:uiPriority="9" w:qFormat="1"/>
     <w:lsdException w:name="heading 2" w:semiHidden="1" w:uiPriority="9" w:unhideWhenUsed="1" w:qFormat="1"/>
@@ -15659,7 +16340,6 @@
     <w:lsdException w:name="HTML Sample" w:semiHidden="1" w:unhideWhenUsed="1"/>
     <w:lsdException w:name="HTML Typewriter" w:semiHidden="1" w:unhideWhenUsed="1"/>
     <w:lsdException w:name="HTML Variable" w:semiHidden="1" w:unhideWhenUsed="1"/>
-    <w:lsdException w:name="Normal Table" w:semiHidden="1" w:unhideWhenUsed="1"/>
     <w:lsdException w:name="annotation subject" w:semiHidden="1" w:unhideWhenUsed="1"/>
     <w:lsdException w:name="No List" w:semiHidden="1" w:unhideWhenUsed="1"/>
     <w:lsdException w:name="Outline List 1" w:semiHidden="1" w:unhideWhenUsed="1"/>
@@ -15702,11 +16382,8 @@
     <w:lsdException w:name="Table Contemporary" w:semiHidden="1" w:unhideWhenUsed="1"/>
     <w:lsdException w:name="Table Elegant" w:semiHidden="1" w:unhideWhenUsed="1"/>
     <w:lsdException w:name="Table Professional" w:semiHidden="1" w:unhideWhenUsed="1"/>
-    <w:lsdException w:name="Table Subtle 1" w:semiHidden="1" w:unhideWhenUsed="1"/>
     <w:lsdException w:name="Table Subtle 2" w:semiHidden="1" w:unhideWhenUsed="1"/>
     <w:lsdException w:name="Table Web 1" w:semiHidden="1" w:unhideWhenUsed="1"/>
-    <w:lsdException w:name="Table Web 2" w:semiHidden="1" w:unhideWhenUsed="1"/>
-    <w:lsdException w:name="Table Web 3" w:semiHidden="1" w:unhideWhenUsed="1"/>
     <w:lsdException w:name="Balloon Text" w:semiHidden="1" w:unhideWhenUsed="1"/>
     <w:lsdException w:name="Table Grid" w:uiPriority="39"/>
     <w:lsdException w:name="Table Theme" w:semiHidden="1" w:unhideWhenUsed="1"/>
@@ -15925,6 +16602,11 @@
     <w:lsdException w:name="List Table 5 Dark Accent 6" w:uiPriority="50"/>
     <w:lsdException w:name="List Table 6 Colorful Accent 6" w:uiPriority="51"/>
     <w:lsdException w:name="List Table 7 Colorful Accent 6" w:uiPriority="52"/>
+    <w:lsdException w:name="Mention" w:semiHidden="1" w:unhideWhenUsed="1"/>
+    <w:lsdException w:name="Smart Hyperlink" w:semiHidden="1" w:unhideWhenUsed="1"/>
+    <w:lsdException w:name="Hashtag" w:semiHidden="1" w:unhideWhenUsed="1"/>
+    <w:lsdException w:name="Unresolved Mention" w:semiHidden="1" w:unhideWhenUsed="1"/>
+    <w:lsdException w:name="Smart Link" w:semiHidden="1" w:unhideWhenUsed="1"/>
   </w:latentStyles>
   <w:style w:type="paragraph" w:default="1" w:styleId="a">
     <w:name w:val="Normal"/>

</xml_diff>